<commit_message>
Added new methods, Oferta tecnica and Equipos Oferentes, Added Company Automaki
</commit_message>
<xml_diff>
--- a/SDA/SNCC_F034_Presentacion_de_Oferta_SDA.docx
+++ b/SDA/SNCC_F034_Presentacion_de_Oferta_SDA.docx
@@ -275,7 +275,7 @@
                                         </pic:cNvPicPr>
                                       </pic:nvPicPr>
                                       <pic:blipFill>
-                                        <a:blip r:embed="rId8"/>
+                                        <a:blip r:embed="rId9"/>
                                         <a:srcRect/>
                                         <a:stretch>
                                           <a:fillRect/>
@@ -436,27 +436,14 @@
                                 <w:pPr>
                                   <w:jc w:val="center"/>
                                 </w:pPr>
-                                <w:r>
-                                  <w:fldChar w:fldCharType="begin"/>
-                                </w:r>
-                                <w:r>
-                                  <w:instrText xml:space="preserve"> MERGEFIELD  Id  \* MERGEFORMAT </w:instrText>
-                                </w:r>
-                                <w:r>
-                                  <w:fldChar w:fldCharType="separate"/>
-                                </w:r>
-                                <w:r>
-                                  <w:rPr>
-                                    <w:noProof/>
-                                  </w:rPr>
-                                  <w:t>«Id»</w:t>
-                                </w:r>
-                                <w:r>
-                                  <w:rPr>
-                                    <w:noProof/>
-                                  </w:rPr>
-                                  <w:fldChar w:fldCharType="end"/>
-                                </w:r>
+                                <w:fldSimple w:instr=" MERGEFIELD  Id  \* MERGEFORMAT ">
+                                  <w:r>
+                                    <w:rPr>
+                                      <w:noProof/>
+                                    </w:rPr>
+                                    <w:t>«Id»</w:t>
+                                  </w:r>
+                                </w:fldSimple>
                               </w:p>
                             </w:txbxContent>
                           </wps:txbx>
@@ -1230,33 +1217,17 @@
                               </w:rPr>
                               <w:t xml:space="preserve"> de </w:t>
                             </w:r>
-                            <w:r>
-                              <w:fldChar w:fldCharType="begin"/>
-                            </w:r>
-                            <w:r>
-                              <w:instrText xml:space="preserve"> NUMPAGES   \* MERGEFORMAT </w:instrText>
-                            </w:r>
-                            <w:r>
-                              <w:fldChar w:fldCharType="separate"/>
-                            </w:r>
-                            <w:r>
-                              <w:rPr>
-                                <w:b/>
-                                <w:noProof/>
-                                <w:sz w:val="22"/>
-                                <w:szCs w:val="22"/>
-                              </w:rPr>
-                              <w:t>2</w:t>
-                            </w:r>
-                            <w:r>
-                              <w:rPr>
-                                <w:b/>
-                                <w:noProof/>
-                                <w:sz w:val="22"/>
-                                <w:szCs w:val="22"/>
-                              </w:rPr>
-                              <w:fldChar w:fldCharType="end"/>
-                            </w:r>
+                            <w:fldSimple w:instr=" NUMPAGES   \* MERGEFORMAT ">
+                              <w:r>
+                                <w:rPr>
+                                  <w:b/>
+                                  <w:noProof/>
+                                  <w:sz w:val="22"/>
+                                  <w:szCs w:val="22"/>
+                                </w:rPr>
+                                <w:t>2</w:t>
+                              </w:r>
+                            </w:fldSimple>
                           </w:p>
                         </w:txbxContent>
                       </wps:txbx>
@@ -1760,7 +1731,7 @@
           <w:sz w:val="22"/>
           <w:szCs w:val="22"/>
         </w:rPr>
-        <w:instrText xml:space="preserve"> MERGEFIELD  NombreProceso  \* MERGEFORMAT </w:instrText>
+        <w:instrText xml:space="preserve"> MERGEFIELD  Objeto  \* MERGEFORMAT </w:instrText>
       </w:r>
       <w:r>
         <w:rPr>
@@ -1777,7 +1748,7 @@
           <w:sz w:val="22"/>
           <w:szCs w:val="22"/>
         </w:rPr>
-        <w:t>«NombreProceso»</w:t>
+        <w:t>«Objeto»</w:t>
       </w:r>
       <w:r>
         <w:rPr>
@@ -2847,8 +2818,8 @@
     </w:p>
     <w:p/>
     <w:sectPr>
-      <w:headerReference w:type="default" r:id="rId9"/>
-      <w:footerReference w:type="default" r:id="rId10"/>
+      <w:headerReference w:type="default" r:id="rId10"/>
+      <w:footerReference w:type="default" r:id="rId11"/>
       <w:pgSz w:w="11906" w:h="16838" w:code="9"/>
       <w:pgMar w:top="1440" w:right="1440" w:bottom="1440" w:left="1440" w:header="708" w:footer="708" w:gutter="0"/>
       <w:cols w:space="708"/>
@@ -3529,33 +3500,17 @@
                             </w:rPr>
                             <w:t xml:space="preserve"> de </w:t>
                           </w:r>
-                          <w:r>
-                            <w:fldChar w:fldCharType="begin"/>
-                          </w:r>
-                          <w:r>
-                            <w:instrText xml:space="preserve"> NUMPAGES   \* MERGEFORMAT </w:instrText>
-                          </w:r>
-                          <w:r>
-                            <w:fldChar w:fldCharType="separate"/>
-                          </w:r>
-                          <w:r>
-                            <w:rPr>
-                              <w:b/>
-                              <w:noProof/>
-                              <w:sz w:val="22"/>
-                              <w:szCs w:val="22"/>
-                            </w:rPr>
-                            <w:t>2</w:t>
-                          </w:r>
-                          <w:r>
-                            <w:rPr>
-                              <w:b/>
-                              <w:noProof/>
-                              <w:sz w:val="22"/>
-                              <w:szCs w:val="22"/>
-                            </w:rPr>
-                            <w:fldChar w:fldCharType="end"/>
-                          </w:r>
+                          <w:fldSimple w:instr=" NUMPAGES   \* MERGEFORMAT ">
+                            <w:r>
+                              <w:rPr>
+                                <w:b/>
+                                <w:noProof/>
+                                <w:sz w:val="22"/>
+                                <w:szCs w:val="22"/>
+                              </w:rPr>
+                              <w:t>2</w:t>
+                            </w:r>
+                          </w:fldSimple>
                         </w:p>
                       </w:txbxContent>
                     </wps:txbx>

</xml_diff>